<commit_message>
-The ymc paper is modified.
</commit_message>
<xml_diff>
--- a/docs/Yaw misalignment calibrator of wind turbine.docx
+++ b/docs/Yaw misalignment calibrator of wind turbine.docx
@@ -79,20 +79,10 @@
     </w:p>
     <w:p/>
     <w:p>
-      <w:r>
-        <w:tab/>
-      </w:r>
-      <w:r>
-        <w:tab/>
-      </w:r>
-      <w:r>
-        <w:tab/>
-      </w:r>
-      <w:r>
-        <w:tab/>
-      </w:r>
-      <w:r>
-        <w:tab/>
+      <w:pPr>
+        <w:jc w:val="center"/>
+      </w:pPr>
+      <w:r>
         <w:t>2019.05.26</w:t>
       </w:r>
     </w:p>
@@ -121,13 +111,7 @@
         <w:jc w:val="both"/>
       </w:pPr>
       <w:r>
-        <w:t>The power of a wind turbine can be optimized via calibrating yaw misalignment dynamically. In contrast with previous analytical and statistical rule-based models to calibrate yaw misalignment, using a deep learning based yaw misalignment calibrating model,</w:t>
-      </w:r>
-      <w:r>
-        <w:t xml:space="preserve"> yaw misalignment could be more accurately calibrated and then, the power can also be more optimized, because via the deep learning, direct factors to affect yaw misalignment are obtained and such direct factors calculate more accurate yaw misalignment. He</w:t>
-      </w:r>
-      <w:r>
-        <w:t>re yaw misalignment is defined as the wind flow deflection factor among three main factors of yaw offset [1] as shown in Figure 1.</w:t>
+        <w:t>The power of a wind turbine can be optimized via calibrating yaw misalignment dynamically. In contrast with previous analytical and statistical rule-based models to calibrate yaw misalignment, using a deep learning based yaw misalignment calibrating model, yaw misalignment could be more accurately calibrated and then, the power can also be more optimized, because via the deep learning, direct factors to affect yaw misalignment are obtained and such direct factors calculate more accurate yaw misalignment. Here yaw misalignment is defined as the wind flow deflection factor among three main factors of yaw offset [1] as shown in Figure 1.</w:t>
       </w:r>
     </w:p>
     <w:p>
@@ -534,13 +518,13 @@
                         <wps:cNvSpPr/>
                         <wps:spPr>
                           <a:xfrm>
-                            <a:off x="2288850" y="2337925"/>
+                            <a:off x="2288850" y="2337926"/>
                             <a:ext cx="1862400" cy="1665900"/>
                           </a:xfrm>
                           <a:prstGeom prst="arc">
                             <a:avLst>
-                              <a:gd name="adj1" fmla="val 18692467"/>
-                              <a:gd name="adj2" fmla="val 19700119"/>
+                              <a:gd name="adj1" fmla="val 18799306"/>
+                              <a:gd name="adj2" fmla="val 19776155"/>
                             </a:avLst>
                           </a:prstGeom>
                           <a:noFill/>
@@ -564,7 +548,9 @@
                             </w:p>
                           </w:txbxContent>
                         </wps:txbx>
-                        <wps:bodyPr spcFirstLastPara="1" wrap="square" lIns="91425" tIns="91425" rIns="91425" bIns="91425" anchor="ctr" anchorCtr="0"/>
+                        <wps:bodyPr spcFirstLastPara="1" wrap="square" lIns="91425" tIns="91425" rIns="91425" bIns="91425" anchor="ctr" anchorCtr="0">
+                          <a:noAutofit/>
+                        </wps:bodyPr>
                       </wps:wsp>
                       <wps:wsp>
                         <wps:cNvPr id="14" name="원호 14"/>
@@ -576,8 +562,8 @@
                           </a:xfrm>
                           <a:prstGeom prst="arc">
                             <a:avLst>
-                              <a:gd name="adj1" fmla="val 18006840"/>
-                              <a:gd name="adj2" fmla="val 20412336"/>
+                              <a:gd name="adj1" fmla="val 18118720"/>
+                              <a:gd name="adj2" fmla="val 20501251"/>
                             </a:avLst>
                           </a:prstGeom>
                           <a:noFill/>
@@ -601,20 +587,22 @@
                             </w:p>
                           </w:txbxContent>
                         </wps:txbx>
-                        <wps:bodyPr spcFirstLastPara="1" wrap="square" lIns="91425" tIns="91425" rIns="91425" bIns="91425" anchor="ctr" anchorCtr="0"/>
+                        <wps:bodyPr spcFirstLastPara="1" wrap="square" lIns="91425" tIns="91425" rIns="91425" bIns="91425" anchor="ctr" anchorCtr="0">
+                          <a:noAutofit/>
+                        </wps:bodyPr>
                       </wps:wsp>
                       <wps:wsp>
                         <wps:cNvPr id="15" name="원호 15"/>
                         <wps:cNvSpPr/>
                         <wps:spPr>
                           <a:xfrm>
-                            <a:off x="3058525" y="1974525"/>
+                            <a:off x="3058524" y="1974525"/>
                             <a:ext cx="1862400" cy="1828500"/>
                           </a:xfrm>
                           <a:prstGeom prst="arc">
                             <a:avLst>
-                              <a:gd name="adj1" fmla="val 18565728"/>
-                              <a:gd name="adj2" fmla="val 19927778"/>
+                              <a:gd name="adj1" fmla="val 18677204"/>
+                              <a:gd name="adj2" fmla="val 20008864"/>
                             </a:avLst>
                           </a:prstGeom>
                           <a:noFill/>
@@ -638,20 +626,22 @@
                             </w:p>
                           </w:txbxContent>
                         </wps:txbx>
-                        <wps:bodyPr spcFirstLastPara="1" wrap="square" lIns="91425" tIns="91425" rIns="91425" bIns="91425" anchor="ctr" anchorCtr="0"/>
+                        <wps:bodyPr spcFirstLastPara="1" wrap="square" lIns="91425" tIns="91425" rIns="91425" bIns="91425" anchor="ctr" anchorCtr="0">
+                          <a:noAutofit/>
+                        </wps:bodyPr>
                       </wps:wsp>
                       <wps:wsp>
                         <wps:cNvPr id="16" name="원호 16"/>
                         <wps:cNvSpPr/>
                         <wps:spPr>
                           <a:xfrm>
-                            <a:off x="3486475" y="2258500"/>
-                            <a:ext cx="1480800" cy="2077500"/>
+                            <a:off x="3486476" y="2258500"/>
+                            <a:ext cx="1480801" cy="2077499"/>
                           </a:xfrm>
                           <a:prstGeom prst="arc">
                             <a:avLst>
                               <a:gd name="adj1" fmla="val 18152159"/>
-                              <a:gd name="adj2" fmla="val 19927778"/>
+                              <a:gd name="adj2" fmla="val 20083982"/>
                             </a:avLst>
                           </a:prstGeom>
                           <a:noFill/>
@@ -675,7 +665,9 @@
                             </w:p>
                           </w:txbxContent>
                         </wps:txbx>
-                        <wps:bodyPr spcFirstLastPara="1" wrap="square" lIns="91425" tIns="91425" rIns="91425" bIns="91425" anchor="ctr" anchorCtr="0"/>
+                        <wps:bodyPr spcFirstLastPara="1" wrap="square" lIns="91425" tIns="91425" rIns="91425" bIns="91425" anchor="ctr" anchorCtr="0">
+                          <a:noAutofit/>
+                        </wps:bodyPr>
                       </wps:wsp>
                       <wps:wsp>
                         <wps:cNvPr id="17" name="Text Box 17"/>
@@ -809,7 +801,7 @@
                         <wps:cNvSpPr txBox="1"/>
                         <wps:spPr>
                           <a:xfrm rot="19306078">
-                            <a:off x="3736167" y="2323816"/>
+                            <a:off x="3742250" y="2305612"/>
                             <a:ext cx="1301350" cy="453077"/>
                           </a:xfrm>
                           <a:prstGeom prst="rect">
@@ -838,16 +830,7 @@
                                   <w:sz w:val="12"/>
                                   <w:szCs w:val="12"/>
                                 </w:rPr>
-                                <w:t>Relative wind</w:t>
-                              </w:r>
-                              <w:r>
-                                <w:rPr>
-                                  <w:rFonts w:eastAsia="Arial"/>
-                                  <w:color w:val="000000"/>
-                                  <w:sz w:val="12"/>
-                                  <w:szCs w:val="12"/>
-                                </w:rPr>
-                                <w:t xml:space="preserve"> angle</w:t>
+                                <w:t>Relative wind angle</w:t>
                               </w:r>
                             </w:p>
                           </w:txbxContent>
@@ -862,7 +845,7 @@
           </mc:Choice>
           <mc:Fallback>
             <w:pict>
-              <v:group id="그룹 1" o:spid="_x0000_s1026" style="width:368pt;height:271.7pt;mso-position-horizontal-relative:char;mso-position-vertical-relative:line" coordorigin="13588,8313" coordsize="59669,47675" o:gfxdata="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">
+              <v:group id="그룹 1" o:spid="_x0000_s1026" style="width:368pt;height:271.7pt;mso-position-horizontal-relative:char;mso-position-vertical-relative:line" coordorigin="13588,8313" coordsize="59669,47675" o:gfxdata="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">
                 <v:shapetype id="_x0000_t32" coordsize="21600,21600" o:spt="32" o:oned="t" path="m,l21600,21600e" filled="f">
                   <v:path arrowok="t" fillok="f" o:connecttype="none"/>
                   <o:lock v:ext="edit" shapetype="t"/>
@@ -1024,10 +1007,10 @@
                     </w:txbxContent>
                   </v:textbox>
                 </v:shape>
-                <v:shape id="원호 13" o:spid="_x0000_s1038" style="position:absolute;left:22888;top:23379;width:18624;height:16659;visibility:visible;mso-wrap-style:square;v-text-anchor:middle" coordsize="1862400,1665900" o:spt="100" o:gfxdata="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" adj="-11796480,,5400" path="m1509583,180151nsc1581961,231460,1645403,292115,1697827,360123l931200,832950,1509583,180151xem1509583,180151nfc1581961,231460,1645403,292115,1697827,360123e" filled="f">
+                <v:shape id="원호 13" o:spid="_x0000_s1038" style="position:absolute;left:22888;top:23379;width:18624;height:16659;visibility:visible;mso-wrap-style:square;v-text-anchor:middle" coordsize="1862400,1665900" o:spt="100" o:gfxdata="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" adj="-11796480,,5400" path="m1531628,196276nsc1600454,248210,1660496,308799,1709877,376150l931200,832950,1531628,196276xem1531628,196276nfc1600454,248210,1660496,308799,1709877,376150e" filled="f">
                   <v:stroke startarrowwidth="narrow" startarrowlength="short" endarrowwidth="narrow" endarrowlength="short" joinstyle="round"/>
                   <v:formulas/>
-                  <v:path arrowok="t" o:connecttype="custom" o:connectlocs="1509583,180151;1697827,360123" o:connectangles="0,0" textboxrect="0,0,1862400,1665900"/>
+                  <v:path arrowok="t" o:connecttype="custom" o:connectlocs="1531628,196276;1709877,376150" o:connectangles="0,0" textboxrect="0,0,1862400,1665900"/>
                   <v:textbox inset="2.53958mm,2.53958mm,2.53958mm,2.53958mm">
                     <w:txbxContent>
                       <w:p>
@@ -1039,10 +1022,10 @@
                     </w:txbxContent>
                   </v:textbox>
                 </v:shape>
-                <v:shape id="원호 14" o:spid="_x0000_s1039" style="position:absolute;left:13588;top:15180;width:38427;height:40809;visibility:visible;mso-wrap-style:square;v-text-anchor:middle" coordsize="3842700,4080900" o:spt="100" o:gfxdata="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" adj="-11796480,,5400" path="m2929007,303130nsc3310150,552452,3597357,935282,3741039,1385523l1921350,2040450,2929007,303130xem2929007,303130nfc3310150,552452,3597357,935282,3741039,1385523e" filled="f">
+                <v:shape id="원호 14" o:spid="_x0000_s1039" style="position:absolute;left:13588;top:15180;width:38427;height:40809;visibility:visible;mso-wrap-style:square;v-text-anchor:middle" coordsize="3842700,4080900" o:spt="100" o:gfxdata="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" adj="-11796480,,5400" path="m2983115,339863nsc3351376,599176,3624222,985361,3755688,1433358l1921350,2040450,2983115,339863xem2983115,339863nfc3351376,599176,3624222,985361,3755688,1433358e" filled="f">
                   <v:stroke startarrowwidth="narrow" startarrowlength="short" endarrowwidth="narrow" endarrowlength="short" joinstyle="round"/>
                   <v:formulas/>
-                  <v:path arrowok="t" o:connecttype="custom" o:connectlocs="2929007,303130;3741039,1385523" o:connectangles="0,0" textboxrect="0,0,3842700,4080900"/>
+                  <v:path arrowok="t" o:connecttype="custom" o:connectlocs="2983115,339863;3755688,1433358" o:connectangles="0,0" textboxrect="0,0,3842700,4080900"/>
                   <v:textbox inset="2.53958mm,2.53958mm,2.53958mm,2.53958mm">
                     <w:txbxContent>
                       <w:p>
@@ -1054,10 +1037,10 @@
                     </w:txbxContent>
                   </v:textbox>
                 </v:shape>
-                <v:shape id="원호 15" o:spid="_x0000_s1040" style="position:absolute;left:30585;top:19745;width:18624;height:18285;visibility:visible;mso-wrap-style:square;v-text-anchor:middle" coordsize="1862400,1828500" o:spt="100" o:gfxdata="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" adj="-11796480,,5400" path="m1516129,202876nsc1612468,279233,1692330,373686,1751043,480709l931200,914250,1516129,202876xem1516129,202876nfc1612468,279233,1692330,373686,1751043,480709e" filled="f">
+                <v:shape id="원호 15" o:spid="_x0000_s1040" style="position:absolute;left:30585;top:19745;width:18624;height:18285;visibility:visible;mso-wrap-style:square;v-text-anchor:middle" coordsize="1862400,1828500" o:spt="100" o:gfxdata="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" adj="-11796480,,5400" path="m1539241,221808nsc1631001,299477,1706442,393979,1761335,500018l931200,914250,1539241,221808xem1539241,221808nfc1631001,299477,1706442,393979,1761335,500018e" filled="f">
                   <v:stroke startarrowwidth="narrow" startarrowlength="short" endarrowwidth="narrow" endarrowlength="short" joinstyle="round"/>
                   <v:formulas/>
-                  <v:path arrowok="t" o:connecttype="custom" o:connectlocs="1516129,202876;1751043,480709" o:connectangles="0,0" textboxrect="0,0,1862400,1828500"/>
+                  <v:path arrowok="t" o:connecttype="custom" o:connectlocs="1539241,221808;1761335,500018" o:connectangles="0,0" textboxrect="0,0,1862400,1828500"/>
                   <v:textbox inset="2.53958mm,2.53958mm,2.53958mm,2.53958mm">
                     <w:txbxContent>
                       <w:p>
@@ -1069,10 +1052,10 @@
                     </w:txbxContent>
                   </v:textbox>
                 </v:shape>
-                <v:shape id="원호 16" o:spid="_x0000_s1041" style="position:absolute;left:34864;top:22585;width:14808;height:20775;visibility:visible;mso-wrap-style:square;v-text-anchor:middle" coordsize="1480800,2077500" o:spt="100" o:gfxdata="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" adj="-11796480,,5400" path="m1234182,264740nsc1322932,376182,1391209,516018,1433218,672380l740400,1038750,1234182,264740xem1234182,264740nfc1322932,376182,1391209,516018,1433218,672380e" filled="f">
+                <v:shape id="원호 16" o:spid="_x0000_s1041" style="position:absolute;left:34864;top:22585;width:14808;height:20774;visibility:visible;mso-wrap-style:square;v-text-anchor:middle" coordsize="1480801,2077499" o:spt="100" o:gfxdata="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" adj="-11796480,,5400" path="m1234183,264740nsc1329644,384608,1401302,537175,1442152,707528l740401,1038750,1234183,264740xem1234183,264740nfc1329644,384608,1401302,537175,1442152,707528e" filled="f">
                   <v:stroke startarrowwidth="narrow" startarrowlength="short" endarrowwidth="narrow" endarrowlength="short" joinstyle="round"/>
                   <v:formulas/>
-                  <v:path arrowok="t" o:connecttype="custom" o:connectlocs="1234182,264740;1433218,672380" o:connectangles="0,0" textboxrect="0,0,1480800,2077500"/>
+                  <v:path arrowok="t" o:connecttype="custom" o:connectlocs="1234183,264740;1442152,707528" o:connectangles="0,0" textboxrect="0,0,1480801,2077499"/>
                   <v:textbox inset="2.53958mm,2.53958mm,2.53958mm,2.53958mm">
                     <w:txbxContent>
                       <w:p>
@@ -1163,7 +1146,7 @@
                     </w:txbxContent>
                   </v:textbox>
                 </v:shape>
-                <v:shape id="Text Box 20" o:spid="_x0000_s1045" type="#_x0000_t202" style="position:absolute;left:37361;top:23238;width:13014;height:4530;rotation:-2505575fd;visibility:visible;mso-wrap-style:square;v-text-anchor:top" o:gfxdata="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" filled="f" stroked="f">
+                <v:shape id="Text Box 20" o:spid="_x0000_s1045" type="#_x0000_t202" style="position:absolute;left:37422;top:23056;width:13014;height:4530;rotation:-2505575fd;visibility:visible;mso-wrap-style:square;v-text-anchor:top" o:gfxdata="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" filled="f" stroked="f">
                   <v:textbox inset="2.53958mm,2.53958mm,2.53958mm,2.53958mm">
                     <w:txbxContent>
                       <w:p>
@@ -1182,16 +1165,7 @@
                             <w:sz w:val="12"/>
                             <w:szCs w:val="12"/>
                           </w:rPr>
-                          <w:t>Relative wind</w:t>
-                        </w:r>
-                        <w:r>
-                          <w:rPr>
-                            <w:rFonts w:eastAsia="Arial"/>
-                            <w:color w:val="000000"/>
-                            <w:sz w:val="12"/>
-                            <w:szCs w:val="12"/>
-                          </w:rPr>
-                          <w:t xml:space="preserve"> angle</w:t>
+                          <w:t>Relative wind angle</w:t>
                         </w:r>
                       </w:p>
                     </w:txbxContent>
@@ -1203,8 +1177,6 @@
           </mc:Fallback>
         </mc:AlternateContent>
       </w:r>
-      <w:bookmarkStart w:id="1" w:name="_GoBack"/>
-      <w:bookmarkEnd w:id="1"/>
     </w:p>
     <w:p>
       <w:pPr>
@@ -1238,25 +1210,7 @@
             <w:rPr>
               <w:rFonts w:ascii="Cambria Math" w:hAnsi="Cambria Math"/>
             </w:rPr>
-            <m:t>γ</m:t>
-          </m:r>
-          <m:r>
-            <w:rPr>
-              <w:rFonts w:ascii="Cambria Math" w:hAnsi="Cambria Math"/>
-            </w:rPr>
-            <m:t>=</m:t>
-          </m:r>
-          <m:r>
-            <w:rPr>
-              <w:rFonts w:ascii="Cambria Math" w:hAnsi="Cambria Math"/>
-            </w:rPr>
-            <m:t>φ</m:t>
-          </m:r>
-          <m:r>
-            <w:rPr>
-              <w:rFonts w:ascii="Cambria Math" w:hAnsi="Cambria Math"/>
-            </w:rPr>
-            <m:t>(</m:t>
+            <m:t>γ=φ(</m:t>
           </m:r>
           <m:sSub>
             <m:sSubPr>
@@ -1287,31 +1241,7 @@
             <w:rPr>
               <w:rFonts w:ascii="Cambria Math" w:hAnsi="Cambria Math"/>
             </w:rPr>
-            <m:t>) +</m:t>
-          </m:r>
-          <m:r>
-            <w:rPr>
-              <w:rFonts w:ascii="Cambria Math" w:hAnsi="Cambria Math"/>
-            </w:rPr>
-            <m:t>μ</m:t>
-          </m:r>
-          <m:r>
-            <w:rPr>
-              <w:rFonts w:ascii="Cambria Math" w:hAnsi="Cambria Math"/>
-            </w:rPr>
-            <m:t>+</m:t>
-          </m:r>
-          <m:r>
-            <w:rPr>
-              <w:rFonts w:ascii="Cambria Math" w:hAnsi="Cambria Math"/>
-            </w:rPr>
-            <m:t>δ</m:t>
-          </m:r>
-          <m:r>
-            <w:rPr>
-              <w:rFonts w:ascii="Cambria Math" w:hAnsi="Cambria Math"/>
-            </w:rPr>
-            <m:t>(</m:t>
+            <m:t>) +μ+δ(</m:t>
           </m:r>
           <m:sSub>
             <m:sSubPr>
@@ -1342,13 +1272,7 @@
             <w:rPr>
               <w:rFonts w:ascii="Cambria Math" w:hAnsi="Cambria Math"/>
             </w:rPr>
-            <m:t>Ω</m:t>
-          </m:r>
-          <m:r>
-            <w:rPr>
-              <w:rFonts w:ascii="Cambria Math" w:hAnsi="Cambria Math"/>
-            </w:rPr>
-            <m:t>)</m:t>
+            <m:t>Ω)</m:t>
           </m:r>
         </m:oMath>
       </m:oMathPara>
@@ -1374,6 +1298,12 @@
         </m:r>
       </m:oMath>
       <w:r>
+        <w:rPr>
+          <w:rFonts w:hint="eastAsia"/>
+        </w:rPr>
+        <w:t xml:space="preserve"> </w:t>
+      </w:r>
+      <w:r>
         <w:t xml:space="preserve">is the yaw offset, </w:t>
       </w:r>
       <m:oMath>
@@ -1381,13 +1311,7 @@
           <w:rPr>
             <w:rFonts w:ascii="Cambria Math" w:hAnsi="Cambria Math"/>
           </w:rPr>
-          <m:t>φ</m:t>
-        </m:r>
-        <m:r>
-          <w:rPr>
-            <w:rFonts w:ascii="Cambria Math" w:hAnsi="Cambria Math"/>
-          </w:rPr>
-          <m:t>(</m:t>
+          <m:t>φ(</m:t>
         </m:r>
         <m:sSub>
           <m:sSubPr>
@@ -1433,6 +1357,12 @@
         </m:r>
       </m:oMath>
       <w:r>
+        <w:rPr>
+          <w:rFonts w:hint="eastAsia"/>
+        </w:rPr>
+        <w:t xml:space="preserve"> </w:t>
+      </w:r>
+      <w:r>
         <w:t xml:space="preserve">is the relative wind direction of a wind vane and </w:t>
       </w:r>
       <m:oMath>
@@ -1440,13 +1370,7 @@
           <w:rPr>
             <w:rFonts w:ascii="Cambria Math" w:hAnsi="Cambria Math"/>
           </w:rPr>
-          <m:t>δ</m:t>
-        </m:r>
-        <m:r>
-          <w:rPr>
-            <w:rFonts w:ascii="Cambria Math" w:hAnsi="Cambria Math"/>
-          </w:rPr>
-          <m:t>(</m:t>
+          <m:t>δ(</m:t>
         </m:r>
         <m:sSub>
           <m:sSubPr>
@@ -1477,15 +1401,15 @@
           <w:rPr>
             <w:rFonts w:ascii="Cambria Math" w:hAnsi="Cambria Math"/>
           </w:rPr>
-          <m:t>Ω</m:t>
-        </m:r>
-        <m:r>
-          <w:rPr>
-            <w:rFonts w:ascii="Cambria Math" w:hAnsi="Cambria Math"/>
-          </w:rPr>
-          <m:t>)</m:t>
+          <m:t>Ω)</m:t>
         </m:r>
       </m:oMath>
+      <w:r>
+        <w:rPr>
+          <w:rFonts w:hint="eastAsia"/>
+        </w:rPr>
+        <w:t xml:space="preserve"> </w:t>
+      </w:r>
       <w:r>
         <w:t xml:space="preserve">is the wind flow deflection angle affected by </w:t>
       </w:r>
@@ -1528,23 +1452,14 @@
         </m:r>
       </m:oMath>
       <w:r>
-        <w:t>(power of a wind turbine). In three factors of yaw offse</w:t>
-      </w:r>
-      <w:r>
-        <w:t xml:space="preserve">t, </w:t>
+        <w:t xml:space="preserve">(power of a wind turbine). In three factors of yaw offset, </w:t>
       </w:r>
       <m:oMath>
         <m:r>
           <w:rPr>
             <w:rFonts w:ascii="Cambria Math" w:hAnsi="Cambria Math"/>
           </w:rPr>
-          <m:t>φ</m:t>
-        </m:r>
-        <m:r>
-          <w:rPr>
-            <w:rFonts w:ascii="Cambria Math" w:hAnsi="Cambria Math"/>
-          </w:rPr>
-          <m:t>(</m:t>
+          <m:t>φ(</m:t>
         </m:r>
         <m:sSub>
           <m:sSubPr>
@@ -1575,49 +1490,31 @@
           <w:rPr>
             <w:rFonts w:ascii="Cambria Math" w:hAnsi="Cambria Math"/>
           </w:rPr>
-          <m:t>) +</m:t>
+          <m:t>) +μ</m:t>
+        </m:r>
+      </m:oMath>
+      <w:r>
+        <w:rPr>
+          <w:rFonts w:hint="eastAsia"/>
+        </w:rPr>
+        <w:t xml:space="preserve"> </w:t>
+      </w:r>
+      <w:r>
+        <w:t xml:space="preserve">is obtained as an assembly angle calibrated relative window angle, so dynamic factors are </w:t>
+      </w:r>
+      <m:oMath>
+        <m:r>
+          <w:rPr>
+            <w:rFonts w:ascii="Cambria Math" w:hAnsi="Cambria Math"/>
+          </w:rPr>
+          <m:t>φ(</m:t>
         </m:r>
         <m:r>
           <w:rPr>
             <w:rFonts w:ascii="Cambria Math" w:hAnsi="Cambria Math"/>
           </w:rPr>
-          <m:t>μ</m:t>
+          <m:t>t</m:t>
         </m:r>
-      </m:oMath>
-      <w:r>
-        <w:t xml:space="preserve">is obtained as an assembly angle calibrated relative window angle, so dynamic factors are </w:t>
-      </w:r>
-      <m:oMath>
-        <m:r>
-          <w:rPr>
-            <w:rFonts w:ascii="Cambria Math" w:hAnsi="Cambria Math"/>
-          </w:rPr>
-          <m:t>φ</m:t>
-        </m:r>
-        <m:r>
-          <w:rPr>
-            <w:rFonts w:ascii="Cambria Math" w:hAnsi="Cambria Math"/>
-          </w:rPr>
-          <m:t>(</m:t>
-        </m:r>
-        <m:sSub>
-          <m:sSubPr>
-            <m:ctrlPr>
-              <w:rPr>
-                <w:rFonts w:ascii="Cambria Math" w:hAnsi="Cambria Math"/>
-              </w:rPr>
-            </m:ctrlPr>
-          </m:sSubPr>
-          <m:e>
-            <m:r>
-              <w:rPr>
-                <w:rFonts w:ascii="Cambria Math" w:hAnsi="Cambria Math"/>
-              </w:rPr>
-              <m:t>t</m:t>
-            </m:r>
-          </m:e>
-          <m:sub/>
-        </m:sSub>
         <m:r>
           <w:rPr>
             <w:rFonts w:ascii="Cambria Math" w:hAnsi="Cambria Math"/>
@@ -1633,13 +1530,7 @@
           <w:rPr>
             <w:rFonts w:ascii="Cambria Math" w:hAnsi="Cambria Math"/>
           </w:rPr>
-          <m:t>δ</m:t>
-        </m:r>
-        <m:r>
-          <w:rPr>
-            <w:rFonts w:ascii="Cambria Math" w:hAnsi="Cambria Math"/>
-          </w:rPr>
-          <m:t>(</m:t>
+          <m:t>δ(</m:t>
         </m:r>
         <m:sSub>
           <m:sSubPr>
@@ -1670,47 +1561,54 @@
           <w:rPr>
             <w:rFonts w:ascii="Cambria Math" w:hAnsi="Cambria Math"/>
           </w:rPr>
-          <m:t>Ω</m:t>
-        </m:r>
-        <m:r>
-          <w:rPr>
-            <w:rFonts w:ascii="Cambria Math" w:hAnsi="Cambria Math"/>
-          </w:rPr>
-          <m:t>)</m:t>
+          <m:t>Ω)</m:t>
         </m:r>
       </m:oMath>
       <w:r>
-        <w:t>. By the way, I focus on yaw misalignment calibration for cases without assembly ang</w:t>
-      </w:r>
-      <w:r>
-        <w:t xml:space="preserve">le aging, and then the important and dynamic yaw misalignment factor is the flow deflection angle. </w:t>
-      </w:r>
-      <w:proofErr w:type="gramStart"/>
-      <w:r>
-        <w:t>So</w:t>
-      </w:r>
-      <w:proofErr w:type="gramEnd"/>
-      <w:r>
-        <w:t xml:space="preserve"> the flow deflection angle is called yaw misalignment.</w:t>
-      </w:r>
-    </w:p>
-    <w:p>
-      <w:pPr>
-        <w:jc w:val="both"/>
-      </w:pPr>
-    </w:p>
-    <w:p>
-      <w:pPr>
-        <w:jc w:val="both"/>
-      </w:pPr>
-      <w:r>
-        <w:t xml:space="preserve">I assume that the flow deflection is affected by a hidden factor sequence associated with the wind </w:t>
-      </w:r>
-      <w:r>
-        <w:t xml:space="preserve">velocity and the power of a wind turbine, and the flow deflection in the future is possible with a previous flow deflection and the mean values of the wind velocity and a wind turbine’s power where since the mean values can be viewed as constant, they are </w:t>
-      </w:r>
-      <w:r>
-        <w:t>omitted in the seq2se2 model. Figure 2 shows the diagram of the yaw misalignment prediction seq2seq model.</w:t>
+        <w:t>. By the way, I focus on yaw misalignment calibration for cases without assembly angle aging, and then the important and dynamic yaw misalignment factor is the flow deflection angle</w:t>
+      </w:r>
+      <w:r>
+        <w:t>, so it</w:t>
+      </w:r>
+      <w:r>
+        <w:t xml:space="preserve"> </w:t>
+      </w:r>
+      <w:r>
+        <w:t>can be</w:t>
+      </w:r>
+      <w:r>
+        <w:t xml:space="preserve"> </w:t>
+      </w:r>
+      <w:r>
+        <w:t>defined as</w:t>
+      </w:r>
+      <w:r>
+        <w:t xml:space="preserve"> yaw misalignment.</w:t>
+      </w:r>
+    </w:p>
+    <w:p>
+      <w:pPr>
+        <w:jc w:val="both"/>
+      </w:pPr>
+    </w:p>
+    <w:p>
+      <w:pPr>
+        <w:jc w:val="both"/>
+      </w:pPr>
+      <w:r>
+        <w:t xml:space="preserve">I assume that the flow deflection is affected by a hidden factor sequence associated with the wind velocity and the power of a wind turbine, and the flow deflection in the future </w:t>
+      </w:r>
+      <w:r>
+        <w:t>can be predicted</w:t>
+      </w:r>
+      <w:r>
+        <w:t xml:space="preserve"> with a previous flow deflection and the mean values of the wind velocity and a wind turbine’s power where since the mean values can be viewed as constant, they are omitted in the seq2se</w:t>
+      </w:r>
+      <w:r>
+        <w:t>q</w:t>
+      </w:r>
+      <w:r>
+        <w:t>2 model. Figure 2 shows the diagram of the yaw misalignment prediction seq2seq model.</w:t>
       </w:r>
     </w:p>
     <w:p>
@@ -3019,16 +2917,7 @@
                                   <w:sz w:val="12"/>
                                   <w:szCs w:val="12"/>
                                 </w:rPr>
-                                <w:t>next</w:t>
-                              </w:r>
-                              <w:r>
-                                <w:rPr>
-                                  <w:rFonts w:eastAsia="Arial"/>
-                                  <w:color w:val="000000"/>
-                                  <w:sz w:val="12"/>
-                                  <w:szCs w:val="12"/>
-                                </w:rPr>
-                                <w:t xml:space="preserve"> flow deflection </w:t>
+                                <w:t xml:space="preserve">next flow deflection </w:t>
                               </w:r>
                             </w:p>
                           </w:txbxContent>
@@ -3444,16 +3333,7 @@
                             <w:sz w:val="12"/>
                             <w:szCs w:val="12"/>
                           </w:rPr>
-                          <w:t>next</w:t>
-                        </w:r>
-                        <w:r>
-                          <w:rPr>
-                            <w:rFonts w:eastAsia="Arial"/>
-                            <w:color w:val="000000"/>
-                            <w:sz w:val="12"/>
-                            <w:szCs w:val="12"/>
-                          </w:rPr>
-                          <w:t xml:space="preserve"> flow deflection </w:t>
+                          <w:t xml:space="preserve">next flow deflection </w:t>
                         </w:r>
                       </w:p>
                     </w:txbxContent>
@@ -3502,37 +3382,7 @@
             <w:rPr>
               <w:rFonts w:ascii="Cambria Math" w:hAnsi="Cambria Math"/>
             </w:rPr>
-            <m:t>δ</m:t>
-          </m:r>
-          <m:r>
-            <w:rPr>
-              <w:rFonts w:ascii="Cambria Math" w:hAnsi="Cambria Math"/>
-            </w:rPr>
-            <m:t>=</m:t>
-          </m:r>
-          <m:r>
-            <w:rPr>
-              <w:rFonts w:ascii="Cambria Math" w:hAnsi="Cambria Math"/>
-            </w:rPr>
-            <m:t>K</m:t>
-          </m:r>
-          <m:r>
-            <w:rPr>
-              <w:rFonts w:ascii="Cambria Math" w:hAnsi="Cambria Math"/>
-            </w:rPr>
-            <m:t>(</m:t>
-          </m:r>
-          <m:r>
-            <w:rPr>
-              <w:rFonts w:ascii="Cambria Math" w:hAnsi="Cambria Math"/>
-            </w:rPr>
-            <m:t>γ</m:t>
-          </m:r>
-          <m:r>
-            <w:rPr>
-              <w:rFonts w:ascii="Cambria Math" w:hAnsi="Cambria Math"/>
-            </w:rPr>
-            <m:t>)</m:t>
+            <m:t>δ=K(γ)</m:t>
           </m:r>
         </m:oMath>
       </m:oMathPara>
@@ -3574,20 +3424,13 @@
         <w:jc w:val="both"/>
       </w:pPr>
       <w:r>
-        <w:t>The yaw misalignment prediction model as the seq2seq2 model was developed and evaluated in the contest [2]. This contest provided SCADA data for each wind turbine and required the yaw misalignment predic</w:t>
-      </w:r>
-      <w:r>
-        <w:t>tion of 7 days. The contest’s problem statement described the yaw misalignment concept a little confusingly, so refer to this paper’s concept and [1] to define and understand the yaw misalignment concept. For training, from the SCADA dataset with the top 1</w:t>
-      </w:r>
-      <w:r>
-        <w:t xml:space="preserve">0% active power for each wind bin, the flow deflection dataset was extracted via Kalman filtering, but I judged that the assembly angle aging doesn’t affect the model, so I didn’t correct it. However, it </w:t>
-      </w:r>
-      <w:r>
-        <w:lastRenderedPageBreak/>
-        <w:t>must be corrected, and the selection of the SCADA da</w:t>
-      </w:r>
-      <w:r>
-        <w:t>taset with the top 10% active power doesn’t matter, so using all SCADA data is preferred. Here the wind velocity is calibrated as given in [1]</w:t>
+        <w:t xml:space="preserve">The yaw misalignment prediction model as the seq2seq2 model was developed and evaluated in the contest [2]. This contest provided SCADA data for each wind turbine and required the yaw misalignment prediction of 7 days. The contest’s problem statement described the yaw misalignment concept a little confusingly, so refer to this paper’s concept and [1] to define and understand the yaw misalignment concept. For training, from the SCADA dataset with the top 10% active power for each wind bin, the flow deflection dataset was extracted via Kalman filtering, </w:t>
+      </w:r>
+      <w:r>
+        <w:t xml:space="preserve">and </w:t>
+      </w:r>
+      <w:r>
+        <w:t>I judged that the assembly angle aging doesn’t affect the model, so I didn’t correct it. However, it must be corrected, and the selection of the SCADA dataset with the top 10% active power doesn’t matter, so using all SCADA data is preferred. Here the wind velocity is calibrated as given in [1]</w:t>
       </w:r>
     </w:p>
     <w:p>
@@ -3692,13 +3535,7 @@
             <w:rPr>
               <w:rFonts w:ascii="Cambria Math" w:hAnsi="Cambria Math"/>
             </w:rPr>
-            <m:t>ν</m:t>
-          </m:r>
-          <m:r>
-            <w:rPr>
-              <w:rFonts w:ascii="Cambria Math" w:hAnsi="Cambria Math"/>
-            </w:rPr>
-            <m:t>+</m:t>
+            <m:t>ν+</m:t>
           </m:r>
           <m:sSub>
             <m:sSubPr>
@@ -3754,13 +3591,7 @@
             <w:rPr>
               <w:rFonts w:ascii="Cambria Math" w:hAnsi="Cambria Math"/>
             </w:rPr>
-            <m:t>+</m:t>
-          </m:r>
-          <m:r>
-            <w:rPr>
-              <w:rFonts w:ascii="Cambria Math" w:hAnsi="Cambria Math"/>
-            </w:rPr>
-            <m:t>ε</m:t>
+            <m:t>+ε</m:t>
           </m:r>
         </m:oMath>
       </m:oMathPara>
@@ -3913,35 +3744,11 @@
           <w:rPr>
             <w:rFonts w:ascii="Cambria Math" w:hAnsi="Cambria Math"/>
           </w:rPr>
-          <m:t>φ</m:t>
-        </m:r>
-        <m:r>
-          <w:rPr>
-            <w:rFonts w:ascii="Cambria Math" w:hAnsi="Cambria Math"/>
-          </w:rPr>
-          <m:t>(</m:t>
-        </m:r>
-        <m:r>
-          <w:rPr>
-            <w:rFonts w:ascii="Cambria Math" w:hAnsi="Cambria Math"/>
-          </w:rPr>
-          <m:t>t</m:t>
-        </m:r>
-        <m:r>
-          <w:rPr>
-            <w:rFonts w:ascii="Cambria Math" w:hAnsi="Cambria Math"/>
-          </w:rPr>
-          <m:t>) +</m:t>
-        </m:r>
-        <m:r>
-          <w:rPr>
-            <w:rFonts w:ascii="Cambria Math" w:hAnsi="Cambria Math"/>
-          </w:rPr>
-          <m:t>μ</m:t>
+          <m:t>φ(t) +μ</m:t>
         </m:r>
       </m:oMath>
       <w:r>
-        <w:t xml:space="preserve"> in our model.     </w:t>
+        <w:t xml:space="preserve"> in our model.</w:t>
       </w:r>
     </w:p>
     <w:p>
@@ -3962,10 +3769,7 @@
       </w:r>
       <w:proofErr w:type="spellEnd"/>
       <w:r>
-        <w:t xml:space="preserve"> and GRU, and with the dataset for the seq2seq2, the model was trained and evaluated where two sequence sizes are optional, so you can customize them. Moreov</w:t>
-      </w:r>
-      <w:r>
-        <w:t xml:space="preserve">er, to reduce training time, accelerating computing using multi GPUs and distributed computing using </w:t>
+        <w:t xml:space="preserve"> and GRU, and with the dataset for the seq2seq2, the model was trained and evaluated where two sequence sizes are optional, so you can customize them. Moreover, to reduce training time, accelerating computing using multi GPUs and distributed computing using </w:t>
       </w:r>
       <w:proofErr w:type="spellStart"/>
       <w:r>
@@ -4062,14 +3866,7 @@
           <w:color w:val="24292E"/>
           <w:highlight w:val="white"/>
         </w:rPr>
-        <w:t xml:space="preserve"> bac</w:t>
-      </w:r>
-      <w:r>
-        <w:rPr>
-          <w:color w:val="24292E"/>
-          <w:highlight w:val="white"/>
-        </w:rPr>
-        <w:t xml:space="preserve">kend), </w:t>
+        <w:t xml:space="preserve"> backend), </w:t>
       </w:r>
       <w:proofErr w:type="spellStart"/>
       <w:r>
@@ -4192,14 +3989,7 @@
           <w:color w:val="24292E"/>
           <w:highlight w:val="white"/>
         </w:rPr>
-        <w:t xml:space="preserve">Go to </w:t>
-      </w:r>
-      <w:r>
-        <w:rPr>
-          <w:color w:val="24292E"/>
-          <w:highlight w:val="white"/>
-        </w:rPr>
-        <w:t>the created environment.</w:t>
+        <w:t>Go to the created environment.</w:t>
       </w:r>
     </w:p>
     <w:p>
@@ -4498,14 +4288,7 @@
           <w:color w:val="24292E"/>
           <w:highlight w:val="white"/>
         </w:rPr>
-        <w:t xml:space="preserve"> ../../resource --num_seq1 1008 --num_seq2 1008 --g</w:t>
-      </w:r>
-      <w:r>
-        <w:rPr>
-          <w:color w:val="24292E"/>
-          <w:highlight w:val="white"/>
-        </w:rPr>
-        <w:t>ru1_dim 128 --gru2_dim 128 --</w:t>
+        <w:t xml:space="preserve"> ../../resource --num_seq1 1008 --num_seq2 1008 --gru1_dim 128 --gru2_dim 128 --</w:t>
       </w:r>
       <w:proofErr w:type="spellStart"/>
       <w:r>
@@ -4596,19 +4379,117 @@
           <w:highlight w:val="white"/>
         </w:rPr>
       </w:pPr>
-      <w:r>
-        <w:rPr>
-          <w:color w:val="24292E"/>
-          <w:highlight w:val="white"/>
-        </w:rPr>
-        <w:t>Hyper-parameters and neural network architecture information des</w:t>
-      </w:r>
-      <w:r>
-        <w:rPr>
-          <w:color w:val="24292E"/>
-          <w:highlight w:val="white"/>
-        </w:rPr>
-        <w:t xml:space="preserve">cribed above wasn’t applied in the practical training and evaluating </w:t>
+    </w:p>
+    <w:p>
+      <w:pPr>
+        <w:jc w:val="both"/>
+        <w:rPr>
+          <w:color w:val="24292E"/>
+          <w:highlight w:val="white"/>
+        </w:rPr>
+      </w:pPr>
+      <w:r>
+        <w:rPr>
+          <w:color w:val="24292E"/>
+          <w:highlight w:val="white"/>
+        </w:rPr>
+        <w:t>Hyper-parameters and neural network architecture information described above wasn’t applied in the practical training and evaluating pr</w:t>
+      </w:r>
+      <w:r>
+        <w:rPr>
+          <w:color w:val="24292E"/>
+          <w:highlight w:val="white"/>
+        </w:rPr>
+        <w:t>o</w:t>
+      </w:r>
+      <w:r>
+        <w:rPr>
+          <w:color w:val="24292E"/>
+          <w:highlight w:val="white"/>
+        </w:rPr>
+        <w:t>cedure of the contest. You can optimize hyper-param</w:t>
+      </w:r>
+      <w:r>
+        <w:rPr>
+          <w:color w:val="24292E"/>
+          <w:highlight w:val="white"/>
+        </w:rPr>
+        <w:t>e</w:t>
+      </w:r>
+      <w:r>
+        <w:rPr>
+          <w:color w:val="24292E"/>
+          <w:highlight w:val="white"/>
+        </w:rPr>
+        <w:t>ters and neural network architecture information.</w:t>
+      </w:r>
+    </w:p>
+    <w:p>
+      <w:pPr>
+        <w:jc w:val="both"/>
+        <w:rPr>
+          <w:color w:val="24292E"/>
+          <w:highlight w:val="white"/>
+        </w:rPr>
+      </w:pPr>
+    </w:p>
+    <w:p>
+      <w:pPr>
+        <w:jc w:val="both"/>
+        <w:rPr>
+          <w:color w:val="24292E"/>
+          <w:highlight w:val="white"/>
+        </w:rPr>
+      </w:pPr>
+    </w:p>
+    <w:p>
+      <w:pPr>
+        <w:jc w:val="both"/>
+        <w:rPr>
+          <w:b/>
+          <w:color w:val="24292E"/>
+          <w:highlight w:val="white"/>
+        </w:rPr>
+      </w:pPr>
+      <w:r>
+        <w:rPr>
+          <w:b/>
+          <w:color w:val="24292E"/>
+          <w:highlight w:val="white"/>
+        </w:rPr>
+        <w:t>3. Performance</w:t>
+      </w:r>
+    </w:p>
+    <w:p>
+      <w:pPr>
+        <w:jc w:val="both"/>
+        <w:rPr>
+          <w:color w:val="24292E"/>
+          <w:highlight w:val="white"/>
+        </w:rPr>
+      </w:pPr>
+      <w:r>
+        <w:rPr>
+          <w:color w:val="24292E"/>
+          <w:highlight w:val="white"/>
+        </w:rPr>
+        <w:t xml:space="preserve">In the contest, the performance is a square root of the average of the mean square error. The final score is </w:t>
+      </w:r>
+      <w:proofErr w:type="gramStart"/>
+      <w:r>
+        <w:rPr>
+          <w:color w:val="24292E"/>
+          <w:highlight w:val="white"/>
+        </w:rPr>
+        <w:t>max(</w:t>
+      </w:r>
+      <w:proofErr w:type="gramEnd"/>
+      <w:r>
+        <w:rPr>
+          <w:color w:val="24292E"/>
+          <w:highlight w:val="white"/>
+        </w:rPr>
+        <w:t xml:space="preserve">0, (5 - </w:t>
       </w:r>
       <w:proofErr w:type="spellStart"/>
       <w:r>
@@ -4616,7 +4497,7 @@
           <w:color w:val="24292E"/>
           <w:highlight w:val="white"/>
         </w:rPr>
-        <w:t>precedure</w:t>
+        <w:t>rmse</w:t>
       </w:r>
       <w:proofErr w:type="spellEnd"/>
       <w:r>
@@ -4624,23 +4505,7 @@
           <w:color w:val="24292E"/>
           <w:highlight w:val="white"/>
         </w:rPr>
-        <w:t xml:space="preserve"> of the contest. You can optimize hyper-</w:t>
-      </w:r>
-      <w:proofErr w:type="spellStart"/>
-      <w:r>
-        <w:rPr>
-          <w:color w:val="24292E"/>
-          <w:highlight w:val="white"/>
-        </w:rPr>
-        <w:t>paramters</w:t>
-      </w:r>
-      <w:proofErr w:type="spellEnd"/>
-      <w:r>
-        <w:rPr>
-          <w:color w:val="24292E"/>
-          <w:highlight w:val="white"/>
-        </w:rPr>
-        <w:t xml:space="preserve"> and neural network architecture information.</w:t>
+        <w:t>)/5 * 1,000,000). I received 920986.23 as the maximum score.</w:t>
       </w:r>
     </w:p>
     <w:p>
@@ -4676,97 +4541,6 @@
           <w:color w:val="24292E"/>
           <w:highlight w:val="white"/>
         </w:rPr>
-        <w:t>3. Performance</w:t>
-      </w:r>
-    </w:p>
-    <w:p>
-      <w:pPr>
-        <w:jc w:val="both"/>
-        <w:rPr>
-          <w:color w:val="24292E"/>
-          <w:highlight w:val="white"/>
-        </w:rPr>
-      </w:pPr>
-      <w:r>
-        <w:rPr>
-          <w:color w:val="24292E"/>
-          <w:highlight w:val="white"/>
-        </w:rPr>
-        <w:t>In the contest, the performance is a square root of the average of</w:t>
-      </w:r>
-      <w:r>
-        <w:rPr>
-          <w:color w:val="24292E"/>
-          <w:highlight w:val="white"/>
-        </w:rPr>
-        <w:t xml:space="preserve"> the mean square error. The final score is </w:t>
-      </w:r>
-      <w:proofErr w:type="gramStart"/>
-      <w:r>
-        <w:rPr>
-          <w:color w:val="24292E"/>
-          <w:highlight w:val="white"/>
-        </w:rPr>
-        <w:t>max(</w:t>
-      </w:r>
-      <w:proofErr w:type="gramEnd"/>
-      <w:r>
-        <w:rPr>
-          <w:color w:val="24292E"/>
-          <w:highlight w:val="white"/>
-        </w:rPr>
-        <w:t xml:space="preserve">0, (5 - </w:t>
-      </w:r>
-      <w:proofErr w:type="spellStart"/>
-      <w:r>
-        <w:rPr>
-          <w:color w:val="24292E"/>
-          <w:highlight w:val="white"/>
-        </w:rPr>
-        <w:t>rmse</w:t>
-      </w:r>
-      <w:proofErr w:type="spellEnd"/>
-      <w:r>
-        <w:rPr>
-          <w:color w:val="24292E"/>
-          <w:highlight w:val="white"/>
-        </w:rPr>
-        <w:t>)/5 * 1,000,000). I received 920986.23 as the maximum score.</w:t>
-      </w:r>
-    </w:p>
-    <w:p>
-      <w:pPr>
-        <w:jc w:val="both"/>
-        <w:rPr>
-          <w:color w:val="24292E"/>
-          <w:highlight w:val="white"/>
-        </w:rPr>
-      </w:pPr>
-    </w:p>
-    <w:p>
-      <w:pPr>
-        <w:jc w:val="both"/>
-        <w:rPr>
-          <w:color w:val="24292E"/>
-          <w:highlight w:val="white"/>
-        </w:rPr>
-      </w:pPr>
-    </w:p>
-    <w:p>
-      <w:pPr>
-        <w:jc w:val="both"/>
-        <w:rPr>
-          <w:b/>
-          <w:color w:val="24292E"/>
-          <w:highlight w:val="white"/>
-        </w:rPr>
-      </w:pPr>
-      <w:r>
-        <w:rPr>
-          <w:b/>
-          <w:color w:val="24292E"/>
-          <w:highlight w:val="white"/>
-        </w:rPr>
         <w:t>4. Conclusion</w:t>
       </w:r>
     </w:p>
@@ -4792,14 +4566,7 @@
           <w:color w:val="24292E"/>
           <w:highlight w:val="white"/>
         </w:rPr>
-        <w:t>Yet, there is a bug, so it should be debugged. The SCADA data of this contest isn’t available. To test this model, I wi</w:t>
-      </w:r>
-      <w:r>
-        <w:rPr>
-          <w:color w:val="24292E"/>
-          <w:highlight w:val="white"/>
-        </w:rPr>
-        <w:t xml:space="preserve">ll enhance this model with open SCADA datasets. </w:t>
+        <w:t xml:space="preserve">Yet, there is a bug, so it should be debugged. The SCADA data of this contest isn’t available. To test this model, I will enhance this model with open SCADA datasets. </w:t>
       </w:r>
     </w:p>
     <w:p>
@@ -5822,7 +5589,7 @@
 </file>
 
 <file path=customXml/itemProps1.xml><?xml version="1.0" encoding="utf-8"?>
-<ds:datastoreItem xmlns:ds="http://schemas.openxmlformats.org/officeDocument/2006/customXml" ds:itemID="{5BB68E92-DE00-40F2-B4C5-9087575983F0}">
+<ds:datastoreItem xmlns:ds="http://schemas.openxmlformats.org/officeDocument/2006/customXml" ds:itemID="{B1E51220-B973-4C65-8B18-7C5394554E61}">
   <ds:schemaRefs>
     <ds:schemaRef ds:uri="http://schemas.openxmlformats.org/officeDocument/2006/bibliography"/>
   </ds:schemaRefs>

</xml_diff>